<commit_message>
Updates to code Week-08
</commit_message>
<xml_diff>
--- a/Week-08-Coding-Assignment.docx
+++ b/Week-08-Coding-Assignment.docx
@@ -16,6 +16,20 @@
         </w:rPr>
         <w:t>URL to GitHub Repository:</w:t>
       </w:r>
+      <w:r>
+        <w:rPr>
+          <w:b/>
+          <w:szCs w:val="24"/>
+        </w:rPr>
+        <w:t xml:space="preserve"> </w:t>
+      </w:r>
+      <w:r>
+        <w:rPr>
+          <w:b/>
+          <w:szCs w:val="24"/>
+        </w:rPr>
+        <w:t>https://github.com/ibardsley/Week-08-CSS</w:t>
+      </w:r>
     </w:p>
     <w:p>
       <w:pPr>
@@ -38,6 +52,20 @@
           <w:szCs w:val="24"/>
         </w:rPr>
         <w:t>URL to Your Coding Assignment Video:</w:t>
+      </w:r>
+      <w:r>
+        <w:rPr>
+          <w:b/>
+          <w:szCs w:val="24"/>
+        </w:rPr>
+        <w:t xml:space="preserve"> </w:t>
+      </w:r>
+      <w:r>
+        <w:rPr>
+          <w:b/>
+          <w:szCs w:val="24"/>
+        </w:rPr>
+        <w:t>https://youtu.be/w0YjE5gLBEY</w:t>
       </w:r>
       <w:r>
         <w:rPr>

</xml_diff>